<commit_message>
Tweaks to time to dead pool for text update
</commit_message>
<xml_diff>
--- a/BlogDrafts/3-GiveColoradoRiverManagersMoreFlexibilityToConserveInCombinedLakePowellLakeMeadSystem.docx
+++ b/BlogDrafts/3-GiveColoradoRiverManagersMoreFlexibilityToConserveInCombinedLakePowellLakeMeadSystem.docx
@@ -1334,15 +1334,57 @@
           <w:sz w:val="24"/>
           <w:szCs w:val="24"/>
         </w:rPr>
-        <w:t>{Rosenberg, 2021 #2796}</w:t>
-      </w:r>
-      <w:r>
-        <w:rPr>
-          <w:rFonts w:asciiTheme="majorBidi" w:hAnsiTheme="majorBidi" w:cstheme="majorBidi"/>
-          <w:sz w:val="24"/>
-          <w:szCs w:val="24"/>
-        </w:rPr>
-        <w:t xml:space="preserve">. Now is the time to think about and discuss </w:t>
+        <w:fldChar w:fldCharType="begin"/>
+      </w:r>
+      <w:r>
+        <w:rPr>
+          <w:rFonts w:asciiTheme="majorBidi" w:hAnsiTheme="majorBidi" w:cstheme="majorBidi"/>
+          <w:sz w:val="24"/>
+          <w:szCs w:val="24"/>
+        </w:rPr>
+        <w:instrText xml:space="preserve"> ADDIN EN.CITE &lt;EndNote&gt;&lt;Cite&gt;&lt;Author&gt;Rosenberg&lt;/Author&gt;&lt;Year&gt;2021&lt;/Year&gt;&lt;RecNum&gt;2796&lt;/RecNum&gt;&lt;DisplayText&gt;(Rosenberg, 2021a; Wang and Rosenberg, 2021)&lt;/DisplayText&gt;&lt;record&gt;&lt;rec-number&gt;2796&lt;/rec-number&gt;&lt;foreign-keys&gt;&lt;key app="EN" db-id="xxt5ta9pd995dwesap0pdzzp2weaz0w9werf" timestamp="1624166225"&gt;2796&lt;/key&gt;&lt;/foreign-keys&gt;&lt;ref-type name="Web Page"&gt;12&lt;/ref-type&gt;&lt;contributors&gt;&lt;authors&gt;&lt;author&gt;David E. Rosenberg&lt;/author&gt;&lt;/authors&gt;&lt;/contributors&gt;&lt;titles&gt;&lt;title&gt;Add reservoir inflow as new criteria to recover Lake Mead&lt;/title&gt;&lt;/titles&gt;&lt;dates&gt;&lt;year&gt;2021&lt;/year&gt;&lt;/dates&gt;&lt;pub-location&gt;Logan, Utah&lt;/pub-location&gt;&lt;urls&gt;&lt;related-urls&gt;&lt;url&gt;https://github.com/dzeke/ColoradoRiverCoding/blob/master/BlogDrafts/2-AddReservoirInflowAsNewCriteriaToRecoverLakeMead.docx&lt;/url&gt;&lt;/related-urls&gt;&lt;/urls&gt;&lt;/record&gt;&lt;/Cite&gt;&lt;Cite&gt;&lt;Author&gt;Wang&lt;/Author&gt;&lt;Year&gt;2021&lt;/Year&gt;&lt;RecNum&gt;2815&lt;/RecNum&gt;&lt;record&gt;&lt;rec-number&gt;2815&lt;/rec-number&gt;&lt;foreign-keys&gt;&lt;key app="EN" db-id="xxt5ta9pd995dwesap0pdzzp2weaz0w9werf" timestamp="1630103305"&gt;2815&lt;/key&gt;&lt;/foreign-keys&gt;&lt;ref-type name="Journal Article"&gt;17&lt;/ref-type&gt;&lt;contributors&gt;&lt;authors&gt;&lt;author&gt;Jian Wang&lt;/author&gt;&lt;author&gt;David E. Rosenberg&lt;/author&gt;&lt;/authors&gt;&lt;/contributors&gt;&lt;titles&gt;&lt;title&gt;Living within our Means: Adapting Colorado River Basin depletions to available water&lt;/title&gt;&lt;secondary-title&gt;Submitted to Journal of Water Resources Planning and Management&lt;/secondary-title&gt;&lt;/titles&gt;&lt;periodical&gt;&lt;full-title&gt;Submitted to Journal of Water Resources Planning and Management&lt;/full-title&gt;&lt;/periodical&gt;&lt;dates&gt;&lt;year&gt;2021&lt;/year&gt;&lt;/dates&gt;&lt;urls&gt;&lt;related-urls&gt;&lt;url&gt;https://github.com/dzeke/ColoradoRiverCoding/blob/main/BlogDrafts/WangRosenberg-2021-LivingWithinOurMeans-AdaptDepletionsToInflows.docx?raw=true&lt;/url&gt;&lt;/related-urls&gt;&lt;/urls&gt;&lt;/record&gt;&lt;/Cite&gt;&lt;/EndNote&gt;</w:instrText>
+      </w:r>
+      <w:r>
+        <w:rPr>
+          <w:rFonts w:asciiTheme="majorBidi" w:hAnsiTheme="majorBidi" w:cstheme="majorBidi"/>
+          <w:sz w:val="24"/>
+          <w:szCs w:val="24"/>
+        </w:rPr>
+        <w:fldChar w:fldCharType="separate"/>
+      </w:r>
+      <w:r>
+        <w:rPr>
+          <w:rFonts w:asciiTheme="majorBidi" w:hAnsiTheme="majorBidi" w:cstheme="majorBidi"/>
+          <w:noProof/>
+          <w:sz w:val="24"/>
+          <w:szCs w:val="24"/>
+        </w:rPr>
+        <w:t>(Rosenberg, 2021a; Wang and Rosenberg, 2021)</w:t>
+      </w:r>
+      <w:r>
+        <w:rPr>
+          <w:rFonts w:asciiTheme="majorBidi" w:hAnsiTheme="majorBidi" w:cstheme="majorBidi"/>
+          <w:sz w:val="24"/>
+          <w:szCs w:val="24"/>
+        </w:rPr>
+        <w:fldChar w:fldCharType="end"/>
+      </w:r>
+      <w:r>
+        <w:rPr>
+          <w:rFonts w:asciiTheme="majorBidi" w:hAnsiTheme="majorBidi" w:cstheme="majorBidi"/>
+          <w:sz w:val="24"/>
+          <w:szCs w:val="24"/>
+        </w:rPr>
+        <w:t xml:space="preserve">. Now is the </w:t>
+      </w:r>
+      <w:r>
+        <w:rPr>
+          <w:rFonts w:asciiTheme="majorBidi" w:hAnsiTheme="majorBidi" w:cstheme="majorBidi"/>
+          <w:sz w:val="24"/>
+          <w:szCs w:val="24"/>
+        </w:rPr>
+        <w:lastRenderedPageBreak/>
+        <w:t xml:space="preserve">time to think about and discuss </w:t>
       </w:r>
       <w:r>
         <w:rPr>
@@ -1360,8 +1402,6 @@
         </w:rPr>
         <w:t xml:space="preserve">changes that </w:t>
       </w:r>
-      <w:bookmarkStart w:id="0" w:name="_GoBack"/>
-      <w:bookmarkEnd w:id="0"/>
       <w:r>
         <w:rPr>
           <w:rFonts w:asciiTheme="majorBidi" w:hAnsiTheme="majorBidi" w:cstheme="majorBidi"/>
@@ -1384,7 +1424,6 @@
         <w:pStyle w:val="Heading1"/>
       </w:pPr>
       <w:r>
-        <w:lastRenderedPageBreak/>
         <w:t>Existing Conservation Programs</w:t>
       </w:r>
     </w:p>
@@ -1622,7 +1661,40 @@
           <w:sz w:val="24"/>
           <w:szCs w:val="24"/>
         </w:rPr>
-        <w:t>{IBWC, 2021 #2808}</w:t>
+        <w:fldChar w:fldCharType="begin"/>
+      </w:r>
+      <w:r>
+        <w:rPr>
+          <w:rFonts w:asciiTheme="majorBidi" w:hAnsiTheme="majorBidi" w:cstheme="majorBidi"/>
+          <w:sz w:val="24"/>
+          <w:szCs w:val="24"/>
+        </w:rPr>
+        <w:instrText xml:space="preserve"> ADDIN EN.CITE &lt;EndNote&gt;&lt;Cite&gt;&lt;Author&gt;IBWC&lt;/Author&gt;&lt;Year&gt;2021&lt;/Year&gt;&lt;RecNum&gt;2808&lt;/RecNum&gt;&lt;DisplayText&gt;(IBWC, 2021)&lt;/DisplayText&gt;&lt;record&gt;&lt;rec-number&gt;2808&lt;/rec-number&gt;&lt;foreign-keys&gt;&lt;key app="EN" db-id="xxt5ta9pd995dwesap0pdzzp2weaz0w9werf" timestamp="1626979126"&gt;2808&lt;/key&gt;&lt;/foreign-keys&gt;&lt;ref-type name="Web Page"&gt;12&lt;/ref-type&gt;&lt;contributors&gt;&lt;authors&gt;&lt;author&gt;IBWC&lt;/author&gt;&lt;/authors&gt;&lt;/contributors&gt;&lt;titles&gt;&lt;title&gt;Minutes between the United States and Mexican Sections of the IBWC&lt;/title&gt;&lt;/titles&gt;&lt;volume&gt;2021&lt;/volume&gt;&lt;number&gt;July 22&lt;/number&gt;&lt;dates&gt;&lt;year&gt;2021&lt;/year&gt;&lt;/dates&gt;&lt;publisher&gt;United States Section&lt;/publisher&gt;&lt;urls&gt;&lt;related-urls&gt;&lt;url&gt;https://www.ibwc.gov/Treaties_Minutes/Minutes.html&lt;/url&gt;&lt;/related-urls&gt;&lt;/urls&gt;&lt;/record&gt;&lt;/Cite&gt;&lt;/EndNote&gt;</w:instrText>
+      </w:r>
+      <w:r>
+        <w:rPr>
+          <w:rFonts w:asciiTheme="majorBidi" w:hAnsiTheme="majorBidi" w:cstheme="majorBidi"/>
+          <w:sz w:val="24"/>
+          <w:szCs w:val="24"/>
+        </w:rPr>
+        <w:fldChar w:fldCharType="separate"/>
+      </w:r>
+      <w:r>
+        <w:rPr>
+          <w:rFonts w:asciiTheme="majorBidi" w:hAnsiTheme="majorBidi" w:cstheme="majorBidi"/>
+          <w:noProof/>
+          <w:sz w:val="24"/>
+          <w:szCs w:val="24"/>
+        </w:rPr>
+        <w:t>(IBWC, 2021)</w:t>
+      </w:r>
+      <w:r>
+        <w:rPr>
+          <w:rFonts w:asciiTheme="majorBidi" w:hAnsiTheme="majorBidi" w:cstheme="majorBidi"/>
+          <w:sz w:val="24"/>
+          <w:szCs w:val="24"/>
+        </w:rPr>
+        <w:fldChar w:fldCharType="end"/>
       </w:r>
       <w:r>
         <w:rPr>
@@ -2784,9 +2856,11 @@
       <w:pPr>
         <w:pStyle w:val="Heading1"/>
       </w:pPr>
+      <w:bookmarkStart w:id="0" w:name="_GoBack"/>
       <w:r>
         <w:t>Conservation Account Rules may Speed Reservoir Draw Down</w:t>
       </w:r>
+      <w:bookmarkEnd w:id="0"/>
     </w:p>
     <w:p>
       <w:pPr>
@@ -3130,6 +3204,7 @@
           <w:rFonts w:asciiTheme="majorBidi" w:hAnsiTheme="majorBidi" w:cstheme="majorBidi"/>
           <w:b/>
           <w:bCs/>
+          <w:noProof/>
           <w:sz w:val="24"/>
           <w:szCs w:val="24"/>
         </w:rPr>
@@ -3189,6 +3264,7 @@
           <w:rFonts w:asciiTheme="majorBidi" w:hAnsiTheme="majorBidi" w:cstheme="majorBidi"/>
           <w:b/>
           <w:bCs/>
+          <w:noProof/>
           <w:sz w:val="24"/>
           <w:szCs w:val="24"/>
         </w:rPr>
@@ -3752,7 +3828,40 @@
           <w:sz w:val="24"/>
           <w:szCs w:val="24"/>
         </w:rPr>
-        <w:t>{Rosenberg, 2021 #2796}</w:t>
+        <w:fldChar w:fldCharType="begin"/>
+      </w:r>
+      <w:r>
+        <w:rPr>
+          <w:rFonts w:asciiTheme="majorBidi" w:hAnsiTheme="majorBidi" w:cstheme="majorBidi"/>
+          <w:sz w:val="24"/>
+          <w:szCs w:val="24"/>
+        </w:rPr>
+        <w:instrText xml:space="preserve"> ADDIN EN.CITE &lt;EndNote&gt;&lt;Cite&gt;&lt;Author&gt;Rosenberg&lt;/Author&gt;&lt;Year&gt;2021&lt;/Year&gt;&lt;RecNum&gt;2796&lt;/RecNum&gt;&lt;DisplayText&gt;(Rosenberg, 2021a)&lt;/DisplayText&gt;&lt;record&gt;&lt;rec-number&gt;2796&lt;/rec-number&gt;&lt;foreign-keys&gt;&lt;key app="EN" db-id="xxt5ta9pd995dwesap0pdzzp2weaz0w9werf" timestamp="1624166225"&gt;2796&lt;/key&gt;&lt;/foreign-keys&gt;&lt;ref-type name="Web Page"&gt;12&lt;/ref-type&gt;&lt;contributors&gt;&lt;authors&gt;&lt;author&gt;David E. Rosenberg&lt;/author&gt;&lt;/authors&gt;&lt;/contributors&gt;&lt;titles&gt;&lt;title&gt;Add reservoir inflow as new criteria to recover Lake Mead&lt;/title&gt;&lt;/titles&gt;&lt;dates&gt;&lt;year&gt;2021&lt;/year&gt;&lt;/dates&gt;&lt;pub-location&gt;Logan, Utah&lt;/pub-location&gt;&lt;urls&gt;&lt;related-urls&gt;&lt;url&gt;https://github.com/dzeke/ColoradoRiverCoding/blob/master/BlogDrafts/2-AddReservoirInflowAsNewCriteriaToRecoverLakeMead.docx&lt;/url&gt;&lt;/related-urls&gt;&lt;/urls&gt;&lt;/record&gt;&lt;/Cite&gt;&lt;/EndNote&gt;</w:instrText>
+      </w:r>
+      <w:r>
+        <w:rPr>
+          <w:rFonts w:asciiTheme="majorBidi" w:hAnsiTheme="majorBidi" w:cstheme="majorBidi"/>
+          <w:sz w:val="24"/>
+          <w:szCs w:val="24"/>
+        </w:rPr>
+        <w:fldChar w:fldCharType="separate"/>
+      </w:r>
+      <w:r>
+        <w:rPr>
+          <w:rFonts w:asciiTheme="majorBidi" w:hAnsiTheme="majorBidi" w:cstheme="majorBidi"/>
+          <w:noProof/>
+          <w:sz w:val="24"/>
+          <w:szCs w:val="24"/>
+        </w:rPr>
+        <w:t>(Rosenberg, 2021a)</w:t>
+      </w:r>
+      <w:r>
+        <w:rPr>
+          <w:rFonts w:asciiTheme="majorBidi" w:hAnsiTheme="majorBidi" w:cstheme="majorBidi"/>
+          <w:sz w:val="24"/>
+          <w:szCs w:val="24"/>
+        </w:rPr>
+        <w:fldChar w:fldCharType="end"/>
       </w:r>
       <w:r>
         <w:rPr>
@@ -6293,7 +6402,40 @@
           <w:sz w:val="24"/>
           <w:szCs w:val="24"/>
         </w:rPr>
-        <w:t>{Rosenberg, 2021 #2789}</w:t>
+        <w:fldChar w:fldCharType="begin"/>
+      </w:r>
+      <w:r>
+        <w:rPr>
+          <w:rFonts w:asciiTheme="majorBidi" w:hAnsiTheme="majorBidi" w:cstheme="majorBidi"/>
+          <w:sz w:val="24"/>
+          <w:szCs w:val="24"/>
+        </w:rPr>
+        <w:instrText xml:space="preserve"> ADDIN EN.CITE &lt;EndNote&gt;&lt;Cite&gt;&lt;Author&gt;Rosenberg&lt;/Author&gt;&lt;Year&gt;2021&lt;/Year&gt;&lt;RecNum&gt;2789&lt;/RecNum&gt;&lt;DisplayText&gt;(Rosenberg, 2021c)&lt;/DisplayText&gt;&lt;record&gt;&lt;rec-number&gt;2789&lt;/rec-number&gt;&lt;foreign-keys&gt;&lt;key app="EN" db-id="xxt5ta9pd995dwesap0pdzzp2weaz0w9werf" timestamp="1620873547"&gt;2789&lt;/key&gt;&lt;/foreign-keys&gt;&lt;ref-type name="Web Page"&gt;12&lt;/ref-type&gt;&lt;contributors&gt;&lt;authors&gt;&lt;author&gt;David E. Rosenberg&lt;/author&gt;&lt;/authors&gt;&lt;/contributors&gt;&lt;titles&gt;&lt;title&gt;Pilot flex accounting to encourage more water conservation in a combined Lake Powell-Lake Mead system&lt;/title&gt;&lt;/titles&gt;&lt;dates&gt;&lt;year&gt;2021&lt;/year&gt;&lt;/dates&gt;&lt;urls&gt;&lt;related-urls&gt;&lt;url&gt;https://github.com/dzeke/ColoradoRiverCoding/tree/main/ModelMusings&lt;/url&gt;&lt;/related-urls&gt;&lt;/urls&gt;&lt;/record&gt;&lt;/Cite&gt;&lt;/EndNote&gt;</w:instrText>
+      </w:r>
+      <w:r>
+        <w:rPr>
+          <w:rFonts w:asciiTheme="majorBidi" w:hAnsiTheme="majorBidi" w:cstheme="majorBidi"/>
+          <w:sz w:val="24"/>
+          <w:szCs w:val="24"/>
+        </w:rPr>
+        <w:fldChar w:fldCharType="separate"/>
+      </w:r>
+      <w:r>
+        <w:rPr>
+          <w:rFonts w:asciiTheme="majorBidi" w:hAnsiTheme="majorBidi" w:cstheme="majorBidi"/>
+          <w:noProof/>
+          <w:sz w:val="24"/>
+          <w:szCs w:val="24"/>
+        </w:rPr>
+        <w:t>(Rosenberg, 2021c)</w:t>
+      </w:r>
+      <w:r>
+        <w:rPr>
+          <w:rFonts w:asciiTheme="majorBidi" w:hAnsiTheme="majorBidi" w:cstheme="majorBidi"/>
+          <w:sz w:val="24"/>
+          <w:szCs w:val="24"/>
+        </w:rPr>
+        <w:fldChar w:fldCharType="end"/>
       </w:r>
       <w:r>
         <w:rPr>
@@ -6806,9 +6948,30 @@
         <w:ind w:left="720" w:hanging="720"/>
       </w:pPr>
       <w:r>
+        <w:t xml:space="preserve">IBWC. (2021). "Minutes between the United States and Mexican Sections of the IBWC." United States Section. </w:t>
+      </w:r>
+      <w:hyperlink r:id="rId16" w:history="1">
+        <w:r>
+          <w:rPr>
+            <w:rStyle w:val="Hyperlink"/>
+          </w:rPr>
+          <w:t>https://www.ibwc.gov/Treaties_Minutes/Minutes.html</w:t>
+        </w:r>
+      </w:hyperlink>
+      <w:r>
+        <w:t>. [Accessed on: July 22, 2021].</w:t>
+      </w:r>
+    </w:p>
+    <w:p>
+      <w:pPr>
+        <w:pStyle w:val="EndNoteBibliography"/>
+        <w:spacing w:after="0"/>
+        <w:ind w:left="720" w:hanging="720"/>
+      </w:pPr>
+      <w:r>
         <w:t xml:space="preserve">Rosenberg, D. E. (2021a). "Add reservoir inflow as new criteria to recover Lake Mead." </w:t>
       </w:r>
-      <w:hyperlink r:id="rId16" w:history="1">
+      <w:hyperlink r:id="rId17" w:history="1">
         <w:r>
           <w:rPr>
             <w:rStyle w:val="Hyperlink"/>
@@ -6829,7 +6992,7 @@
       <w:r>
         <w:t xml:space="preserve">Rosenberg, D. E. (2021b). "Intentionally Created Surplus for Lake Mead: Current Accounts and Next Steps." </w:t>
       </w:r>
-      <w:hyperlink r:id="rId17" w:history="1">
+      <w:hyperlink r:id="rId18" w:history="1">
         <w:r>
           <w:rPr>
             <w:rStyle w:val="Hyperlink"/>
@@ -6850,12 +7013,12 @@
       <w:r>
         <w:t xml:space="preserve">Rosenberg, D. E. (2021c). "Pilot flex accounting to encourage more water conservation in a combined Lake Powell-Lake Mead system." </w:t>
       </w:r>
-      <w:hyperlink r:id="rId18" w:history="1">
+      <w:hyperlink r:id="rId19" w:history="1">
         <w:r>
           <w:rPr>
             <w:rStyle w:val="Hyperlink"/>
           </w:rPr>
-          <w:t>https://github.com/dzeke/ColoradoRiverCoding/tree/master/PilotFlexAccounting</w:t>
+          <w:t>https://github.com/dzeke/ColoradoRiverCoding/tree/main/ModelMusings</w:t>
         </w:r>
       </w:hyperlink>
       <w:r>
@@ -6871,7 +7034,7 @@
       <w:r>
         <w:t xml:space="preserve">USBR. (2007). "Record of Decision: Colorado River Interim Guidelines for Lower Basin Shortages and Coordinated Operations for Lakes Powell and Mead." U.S. Bureau of Reclamation. </w:t>
       </w:r>
-      <w:hyperlink r:id="rId19" w:history="1">
+      <w:hyperlink r:id="rId20" w:history="1">
         <w:r>
           <w:rPr>
             <w:rStyle w:val="Hyperlink"/>
@@ -6892,7 +7055,7 @@
       <w:r>
         <w:t xml:space="preserve">USBR. (2019). "Agreement Concerning Colorado River Drought Contingency Management and Operations." U.S. Bureau of Reclamation, Washington, DC. </w:t>
       </w:r>
-      <w:hyperlink r:id="rId20" w:history="1">
+      <w:hyperlink r:id="rId21" w:history="1">
         <w:r>
           <w:rPr>
             <w:rStyle w:val="Hyperlink"/>
@@ -6913,7 +7076,7 @@
       <w:r>
         <w:t xml:space="preserve">USBR. (2020). "Water Operations: Historic Data, Upper Colorado River Division." Upper Colorado River Division, U.S. Buruea of Reclamation. </w:t>
       </w:r>
-      <w:hyperlink r:id="rId21" w:history="1">
+      <w:hyperlink r:id="rId22" w:history="1">
         <w:r>
           <w:rPr>
             <w:rStyle w:val="Hyperlink"/>
@@ -6934,7 +7097,7 @@
       <w:r>
         <w:t xml:space="preserve">USBR. (2021). "Boulder Canyon Operations Office - Program and Activities: Water Accounting Reports." U.S. Bureau of Reclamation. </w:t>
       </w:r>
-      <w:hyperlink r:id="rId22" w:history="1">
+      <w:hyperlink r:id="rId23" w:history="1">
         <w:r>
           <w:rPr>
             <w:rStyle w:val="Hyperlink"/>
@@ -6949,12 +7112,13 @@
     <w:p>
       <w:pPr>
         <w:pStyle w:val="EndNoteBibliography"/>
+        <w:spacing w:after="0"/>
         <w:ind w:left="720" w:hanging="720"/>
       </w:pPr>
       <w:r>
         <w:t xml:space="preserve">Walton, B. (2021). "Amid Dire Colorado River Outlook, States Plan to Tap Their Lake Mead Savings Accounts." Circle of Blue. </w:t>
       </w:r>
-      <w:hyperlink r:id="rId23" w:history="1">
+      <w:hyperlink r:id="rId24" w:history="1">
         <w:r>
           <w:rPr>
             <w:rStyle w:val="Hyperlink"/>
@@ -6970,6 +7134,35 @@
       <w:pPr>
         <w:pStyle w:val="EndNoteBibliography"/>
         <w:ind w:left="720" w:hanging="720"/>
+      </w:pPr>
+      <w:r>
+        <w:t xml:space="preserve">Wang, J., and Rosenberg, D. E. (2021). "Living within our Means: Adapting Colorado River Basin depletions to available water." </w:t>
+      </w:r>
+      <w:r>
+        <w:rPr>
+          <w:i/>
+        </w:rPr>
+        <w:t>Submitted to Journal of Water Resources Planning and Management</w:t>
+      </w:r>
+      <w:r>
+        <w:t xml:space="preserve">. </w:t>
+      </w:r>
+      <w:hyperlink r:id="rId25" w:history="1">
+        <w:r>
+          <w:rPr>
+            <w:rStyle w:val="Hyperlink"/>
+          </w:rPr>
+          <w:t>https://github.com/dzeke/ColoradoRiverCoding/blob/main/BlogDrafts/WangRosenberg-2021-LivingWithinOurMeans-AdaptDepletionsToInflows.docx?raw=true</w:t>
+        </w:r>
+      </w:hyperlink>
+      <w:r>
+        <w:t>.</w:t>
+      </w:r>
+    </w:p>
+    <w:p>
+      <w:pPr>
+        <w:pStyle w:val="EndNoteBibliography"/>
+        <w:ind w:left="720" w:hanging="720"/>
         <w:rPr>
           <w:rFonts w:asciiTheme="majorBidi" w:hAnsiTheme="majorBidi" w:cstheme="majorBidi"/>
           <w:sz w:val="24"/>
@@ -6986,12 +7179,12 @@
       </w:r>
     </w:p>
     <w:sectPr>
-      <w:headerReference w:type="even" r:id="rId24"/>
-      <w:headerReference w:type="default" r:id="rId25"/>
-      <w:footerReference w:type="even" r:id="rId26"/>
-      <w:footerReference w:type="default" r:id="rId27"/>
-      <w:headerReference w:type="first" r:id="rId28"/>
-      <w:footerReference w:type="first" r:id="rId29"/>
+      <w:headerReference w:type="even" r:id="rId26"/>
+      <w:headerReference w:type="default" r:id="rId27"/>
+      <w:footerReference w:type="even" r:id="rId28"/>
+      <w:footerReference w:type="default" r:id="rId29"/>
+      <w:headerReference w:type="first" r:id="rId30"/>
+      <w:footerReference w:type="first" r:id="rId31"/>
       <w:pgSz w:w="12240" w:h="15840"/>
       <w:pgMar w:top="1440" w:right="1440" w:bottom="1440" w:left="1440" w:header="720" w:footer="720" w:gutter="0"/>
       <w:cols w:space="720"/>

</xml_diff>